<commit_message>
-updated library list of coursework proposal
</commit_message>
<xml_diff>
--- a/COMP3016 Coursework proposal.docx
+++ b/COMP3016 Coursework proposal.docx
@@ -68,6 +68,21 @@
         <w:t>.</w:t>
       </w:r>
     </w:p>
+    <w:p>
+      <w:proofErr w:type="spellStart"/>
+      <w:r>
+        <w:t>MyGAL</w:t>
+      </w:r>
+      <w:proofErr w:type="spellEnd"/>
+    </w:p>
+    <w:p>
+      <w:proofErr w:type="spellStart"/>
+      <w:r>
+        <w:t>FastNoiseLite</w:t>
+      </w:r>
+      <w:proofErr w:type="spellEnd"/>
+    </w:p>
+    <w:p/>
     <w:p/>
     <w:p>
       <w:r>

</xml_diff>

<commit_message>
-Changed how terrain is generated -no longer use noise to generate terrain so removed the library
</commit_message>
<xml_diff>
--- a/COMP3016 Coursework proposal.docx
+++ b/COMP3016 Coursework proposal.docx
@@ -29,11 +29,9 @@
       <w:r>
         <w:t xml:space="preserve">in </w:t>
       </w:r>
-      <w:proofErr w:type="spellStart"/>
       <w:r>
         <w:t>GeoJSON</w:t>
       </w:r>
-      <w:proofErr w:type="spellEnd"/>
       <w:r>
         <w:t xml:space="preserve"> format</w:t>
       </w:r>
@@ -44,45 +42,19 @@
     <w:p/>
     <w:p>
       <w:r>
-        <w:t xml:space="preserve">Libraries (apart from all the </w:t>
-      </w:r>
-      <w:proofErr w:type="spellStart"/>
-      <w:r>
-        <w:t>openGL</w:t>
-      </w:r>
-      <w:proofErr w:type="spellEnd"/>
-      <w:r>
-        <w:t xml:space="preserve"> ones)</w:t>
+        <w:t>Libraries (apart from all the openGL ones)</w:t>
       </w:r>
     </w:p>
     <w:p>
       <w:r>
-        <w:t xml:space="preserve">Dear </w:t>
-      </w:r>
-      <w:proofErr w:type="spellStart"/>
-      <w:r>
-        <w:t>Imgui</w:t>
-      </w:r>
-      <w:proofErr w:type="spellEnd"/>
-      <w:r>
-        <w:t>.</w:t>
+        <w:t>Dear Imgui.</w:t>
       </w:r>
     </w:p>
     <w:p>
-      <w:proofErr w:type="spellStart"/>
       <w:r>
         <w:t>MyGAL</w:t>
       </w:r>
-      <w:proofErr w:type="spellEnd"/>
     </w:p>
-    <w:p>
-      <w:proofErr w:type="spellStart"/>
-      <w:r>
-        <w:t>FastNoiseLite</w:t>
-      </w:r>
-      <w:proofErr w:type="spellEnd"/>
-    </w:p>
-    <w:p/>
     <w:p/>
     <w:p>
       <w:r>

</xml_diff>